<commit_message>
modified:   resume-1page.docx 	modified:   resume-1page.pdf
</commit_message>
<xml_diff>
--- a/resume-1page.docx
+++ b/resume-1page.docx
@@ -81,14 +81,14 @@
         <w:spacing w:line="276" w:lineRule="auto"/>
         <w:contextualSpacing/>
         <w:rPr>
-          <w:sz w:val="22"/>
-          <w:szCs w:val="22"/>
-        </w:rPr>
-      </w:pPr>
-      <w:r>
-        <w:rPr>
-          <w:sz w:val="22"/>
-          <w:szCs w:val="22"/>
+          <w:sz w:val="4"/>
+          <w:szCs w:val="4"/>
+        </w:rPr>
+      </w:pPr>
+      <w:r>
+        <w:rPr>
+          <w:sz w:val="4"/>
+          <w:szCs w:val="4"/>
         </w:rPr>
         <w:tab/>
       </w:r>
@@ -96,10 +96,12 @@
     <w:p>
       <w:pPr>
         <w:pStyle w:val="NormalWeb"/>
+        <w:snapToGrid w:val="0"/>
         <w:spacing w:before="0" w:beforeAutospacing="0" w:after="0" w:afterAutospacing="0" w:line="276" w:lineRule="auto"/>
         <w:ind w:right="-84"/>
-        <w:contextualSpacing/>
-        <w:rPr>
+        <w:rPr>
+          <w:i/>
+          <w:iCs/>
           <w:sz w:val="22"/>
           <w:szCs w:val="22"/>
         </w:rPr>
@@ -129,37 +131,10 @@
           <w:szCs w:val="22"/>
           <w:u w:val="single"/>
         </w:rPr>
-        <w:t>University of Maryland, Baltimore County</w:t>
-      </w:r>
-      <w:r>
-        <w:rPr>
-          <w:color w:val="000000"/>
-          <w:sz w:val="22"/>
-          <w:szCs w:val="22"/>
-          <w:u w:val="single"/>
-        </w:rPr>
-        <w:t xml:space="preserve"> (UMBC)</w:t>
-      </w:r>
-      <w:r>
-        <w:rPr>
-          <w:color w:val="000000"/>
-          <w:sz w:val="22"/>
-          <w:szCs w:val="22"/>
-          <w:u w:val="single"/>
-        </w:rPr>
-        <w:t>, Baltimore, MD</w:t>
-      </w:r>
-      <w:r>
-        <w:rPr>
-          <w:color w:val="000000"/>
-          <w:sz w:val="22"/>
-          <w:szCs w:val="22"/>
-        </w:rPr>
-        <w:t xml:space="preserve"> </w:t>
-      </w:r>
-      <w:r>
-        <w:rPr>
-          <w:rStyle w:val="apple-tab-span"/>
+        <w:t>University of Maryland, Baltimore County, Baltimore, MD</w:t>
+      </w:r>
+      <w:r>
+        <w:rPr>
           <w:color w:val="000000"/>
           <w:sz w:val="22"/>
           <w:szCs w:val="22"/>
@@ -172,7 +147,8 @@
           <w:sz w:val="22"/>
           <w:szCs w:val="22"/>
         </w:rPr>
-        <w:t xml:space="preserve">       </w:t>
+        <w:tab/>
+        <w:t xml:space="preserve">      </w:t>
       </w:r>
       <w:r>
         <w:rPr>
@@ -182,7 +158,100 @@
           <w:sz w:val="22"/>
           <w:szCs w:val="22"/>
         </w:rPr>
-        <w:t xml:space="preserve">Spring 2019 </w:t>
+        <w:t>Spring 2019 – Fall 2020</w:t>
+      </w:r>
+    </w:p>
+    <w:p>
+      <w:pPr>
+        <w:pStyle w:val="NormalWeb"/>
+        <w:snapToGrid w:val="0"/>
+        <w:spacing w:before="0" w:beforeAutospacing="0" w:after="0" w:afterAutospacing="0" w:line="276" w:lineRule="auto"/>
+        <w:rPr>
+          <w:color w:val="000000"/>
+          <w:sz w:val="22"/>
+          <w:szCs w:val="22"/>
+        </w:rPr>
+      </w:pPr>
+      <w:r>
+        <w:rPr>
+          <w:color w:val="000000"/>
+          <w:sz w:val="22"/>
+          <w:szCs w:val="22"/>
+        </w:rPr>
+        <w:t xml:space="preserve">Master’s Professional Studies, Data Science, </w:t>
+      </w:r>
+      <w:r>
+        <w:rPr>
+          <w:b/>
+          <w:bCs/>
+          <w:color w:val="000000"/>
+          <w:sz w:val="22"/>
+          <w:szCs w:val="22"/>
+        </w:rPr>
+        <w:t>GPA: 4.0</w:t>
+      </w:r>
+      <w:r>
+        <w:rPr>
+          <w:sz w:val="22"/>
+          <w:szCs w:val="22"/>
+        </w:rPr>
+        <w:tab/>
+      </w:r>
+    </w:p>
+    <w:p>
+      <w:pPr>
+        <w:pStyle w:val="NormalWeb"/>
+        <w:snapToGrid w:val="0"/>
+        <w:spacing w:before="0" w:beforeAutospacing="0" w:after="0" w:afterAutospacing="0" w:line="276" w:lineRule="auto"/>
+        <w:rPr>
+          <w:sz w:val="22"/>
+          <w:szCs w:val="22"/>
+        </w:rPr>
+      </w:pPr>
+      <w:r>
+        <w:rPr>
+          <w:color w:val="000000"/>
+          <w:sz w:val="22"/>
+          <w:szCs w:val="22"/>
+          <w:u w:val="single"/>
+        </w:rPr>
+        <w:t>West Bengal University of Technology, Kolkata, India</w:t>
+      </w:r>
+      <w:r>
+        <w:rPr>
+          <w:rStyle w:val="apple-tab-span"/>
+          <w:color w:val="000000"/>
+          <w:sz w:val="22"/>
+          <w:szCs w:val="22"/>
+        </w:rPr>
+        <w:tab/>
+      </w:r>
+      <w:r>
+        <w:rPr>
+          <w:color w:val="000000"/>
+          <w:sz w:val="22"/>
+          <w:szCs w:val="22"/>
+        </w:rPr>
+        <w:t xml:space="preserve"> </w:t>
+      </w:r>
+      <w:r>
+        <w:rPr>
+          <w:rStyle w:val="apple-tab-span"/>
+          <w:color w:val="000000"/>
+          <w:sz w:val="22"/>
+          <w:szCs w:val="22"/>
+        </w:rPr>
+        <w:tab/>
+      </w:r>
+      <w:r>
+        <w:rPr>
+          <w:rStyle w:val="apple-tab-span"/>
+          <w:color w:val="000000"/>
+          <w:sz w:val="22"/>
+          <w:szCs w:val="22"/>
+        </w:rPr>
+        <w:tab/>
+        <w:t xml:space="preserve">      </w:t>
       </w:r>
       <w:r>
         <w:rPr>
@@ -192,37 +261,376 @@
           <w:sz w:val="22"/>
           <w:szCs w:val="22"/>
         </w:rPr>
-        <w:t>–</w:t>
-      </w:r>
-      <w:r>
-        <w:rPr>
-          <w:i/>
-          <w:iCs/>
-          <w:color w:val="000000"/>
-          <w:sz w:val="22"/>
-          <w:szCs w:val="22"/>
-        </w:rPr>
-        <w:t xml:space="preserve"> Fall</w:t>
-      </w:r>
-      <w:r>
-        <w:rPr>
-          <w:i/>
-          <w:iCs/>
+        <w:t>Fall 2006 – Spring 2010</w:t>
+      </w:r>
+    </w:p>
+    <w:p>
+      <w:pPr>
+        <w:pStyle w:val="NormalWeb"/>
+        <w:snapToGrid w:val="0"/>
+        <w:spacing w:before="0" w:beforeAutospacing="0" w:after="0" w:afterAutospacing="0" w:line="276" w:lineRule="auto"/>
+        <w:rPr>
+          <w:sz w:val="22"/>
+          <w:szCs w:val="22"/>
+        </w:rPr>
+      </w:pPr>
+      <w:r>
+        <w:rPr>
+          <w:color w:val="000000"/>
+          <w:sz w:val="22"/>
+          <w:szCs w:val="22"/>
+        </w:rPr>
+        <w:t xml:space="preserve">Bachelor of Technology, Computer Science, </w:t>
+      </w:r>
+      <w:r>
+        <w:rPr>
+          <w:b/>
+          <w:bCs/>
+          <w:color w:val="000000"/>
+          <w:sz w:val="22"/>
+          <w:szCs w:val="22"/>
+        </w:rPr>
+        <w:t>GPA: 3.5</w:t>
+      </w:r>
+    </w:p>
+    <w:p>
+      <w:pPr>
+        <w:snapToGrid w:val="0"/>
+        <w:spacing w:line="276" w:lineRule="auto"/>
+        <w:rPr>
+          <w:sz w:val="4"/>
+          <w:szCs w:val="4"/>
+        </w:rPr>
+      </w:pPr>
+    </w:p>
+    <w:p>
+      <w:pPr>
+        <w:pStyle w:val="NormalWeb"/>
+        <w:snapToGrid w:val="0"/>
+        <w:spacing w:before="0" w:beforeAutospacing="0" w:after="0" w:afterAutospacing="0" w:line="276" w:lineRule="auto"/>
+        <w:rPr>
+          <w:b/>
+          <w:bCs/>
+          <w:sz w:val="22"/>
+          <w:szCs w:val="22"/>
+        </w:rPr>
+      </w:pPr>
+      <w:r>
+        <w:rPr>
+          <w:b/>
+          <w:bCs/>
+          <w:color w:val="000000"/>
+          <w:sz w:val="22"/>
+          <w:szCs w:val="22"/>
+        </w:rPr>
+        <w:t>Technical Skills</w:t>
+      </w:r>
+    </w:p>
+    <w:p>
+      <w:pPr>
+        <w:pStyle w:val="NormalWeb"/>
+        <w:snapToGrid w:val="0"/>
+        <w:spacing w:before="0" w:beforeAutospacing="0" w:after="0" w:afterAutospacing="0" w:line="276" w:lineRule="auto"/>
+        <w:rPr>
+          <w:sz w:val="22"/>
+          <w:szCs w:val="22"/>
+        </w:rPr>
+      </w:pPr>
+      <w:r>
+        <w:rPr>
+          <w:color w:val="000000"/>
+          <w:sz w:val="22"/>
+          <w:szCs w:val="22"/>
+          <w:u w:val="single"/>
+        </w:rPr>
+        <w:t>Programming Languages:</w:t>
+      </w:r>
+      <w:r>
+        <w:rPr>
+          <w:color w:val="000000"/>
+          <w:sz w:val="22"/>
+          <w:szCs w:val="22"/>
+        </w:rPr>
+        <w:t xml:space="preserve"> Python, SQL, PL/SQL, T-SQL, Java</w:t>
+      </w:r>
+    </w:p>
+    <w:p>
+      <w:pPr>
+        <w:pStyle w:val="NormalWeb"/>
+        <w:snapToGrid w:val="0"/>
+        <w:spacing w:before="0" w:beforeAutospacing="0" w:after="0" w:afterAutospacing="0" w:line="276" w:lineRule="auto"/>
+        <w:rPr>
+          <w:color w:val="000000"/>
+          <w:sz w:val="22"/>
+          <w:szCs w:val="22"/>
+        </w:rPr>
+      </w:pPr>
+      <w:r>
+        <w:rPr>
+          <w:color w:val="000000"/>
+          <w:sz w:val="22"/>
+          <w:szCs w:val="22"/>
+          <w:u w:val="single"/>
+        </w:rPr>
+        <w:t>Data Science Tools:</w:t>
+      </w:r>
+      <w:r>
+        <w:rPr>
           <w:color w:val="000000"/>
           <w:sz w:val="22"/>
           <w:szCs w:val="22"/>
         </w:rPr>
         <w:t xml:space="preserve"> </w:t>
       </w:r>
-      <w:r>
-        <w:rPr>
-          <w:i/>
-          <w:iCs/>
-          <w:color w:val="000000"/>
-          <w:sz w:val="22"/>
-          <w:szCs w:val="22"/>
-        </w:rPr>
-        <w:t>2020</w:t>
+      <w:proofErr w:type="spellStart"/>
+      <w:r>
+        <w:rPr>
+          <w:color w:val="000000"/>
+          <w:sz w:val="22"/>
+          <w:szCs w:val="22"/>
+        </w:rPr>
+        <w:t>PyTorch</w:t>
+      </w:r>
+      <w:proofErr w:type="spellEnd"/>
+      <w:r>
+        <w:rPr>
+          <w:color w:val="000000"/>
+          <w:sz w:val="22"/>
+          <w:szCs w:val="22"/>
+        </w:rPr>
+        <w:t xml:space="preserve">, Sci-kit Learn, Apache Spark, </w:t>
+      </w:r>
+      <w:proofErr w:type="spellStart"/>
+      <w:r>
+        <w:rPr>
+          <w:color w:val="000000"/>
+          <w:sz w:val="22"/>
+          <w:szCs w:val="22"/>
+        </w:rPr>
+        <w:t>MLlib</w:t>
+      </w:r>
+      <w:proofErr w:type="spellEnd"/>
+      <w:r>
+        <w:rPr>
+          <w:color w:val="000000"/>
+          <w:sz w:val="22"/>
+          <w:szCs w:val="22"/>
+        </w:rPr>
+        <w:t xml:space="preserve">, </w:t>
+      </w:r>
+      <w:proofErr w:type="spellStart"/>
+      <w:r>
+        <w:rPr>
+          <w:color w:val="000000"/>
+          <w:sz w:val="22"/>
+          <w:szCs w:val="22"/>
+        </w:rPr>
+        <w:t>Keras</w:t>
+      </w:r>
+      <w:proofErr w:type="spellEnd"/>
+      <w:r>
+        <w:rPr>
+          <w:color w:val="000000"/>
+          <w:sz w:val="22"/>
+          <w:szCs w:val="22"/>
+        </w:rPr>
+        <w:t xml:space="preserve">, </w:t>
+      </w:r>
+      <w:proofErr w:type="spellStart"/>
+      <w:r>
+        <w:rPr>
+          <w:color w:val="000000"/>
+          <w:sz w:val="22"/>
+          <w:szCs w:val="22"/>
+        </w:rPr>
+        <w:t>Tensorflow</w:t>
+      </w:r>
+      <w:proofErr w:type="spellEnd"/>
+      <w:r>
+        <w:rPr>
+          <w:color w:val="000000"/>
+          <w:sz w:val="22"/>
+          <w:szCs w:val="22"/>
+        </w:rPr>
+        <w:t xml:space="preserve">, </w:t>
+      </w:r>
+      <w:proofErr w:type="spellStart"/>
+      <w:r>
+        <w:rPr>
+          <w:color w:val="000000"/>
+          <w:sz w:val="22"/>
+          <w:szCs w:val="22"/>
+        </w:rPr>
+        <w:t>LookML</w:t>
+      </w:r>
+      <w:proofErr w:type="spellEnd"/>
+    </w:p>
+    <w:p>
+      <w:pPr>
+        <w:pStyle w:val="NormalWeb"/>
+        <w:snapToGrid w:val="0"/>
+        <w:spacing w:before="0" w:beforeAutospacing="0" w:after="0" w:afterAutospacing="0" w:line="276" w:lineRule="auto"/>
+        <w:rPr>
+          <w:sz w:val="22"/>
+          <w:szCs w:val="22"/>
+        </w:rPr>
+      </w:pPr>
+      <w:r>
+        <w:rPr>
+          <w:color w:val="000000"/>
+          <w:sz w:val="22"/>
+          <w:szCs w:val="22"/>
+          <w:u w:val="single"/>
+        </w:rPr>
+        <w:t>Development Tools:</w:t>
+      </w:r>
+      <w:r>
+        <w:rPr>
+          <w:color w:val="000000"/>
+          <w:sz w:val="22"/>
+          <w:szCs w:val="22"/>
+        </w:rPr>
+        <w:t xml:space="preserve"> Docker, </w:t>
+      </w:r>
+      <w:proofErr w:type="spellStart"/>
+      <w:r>
+        <w:rPr>
+          <w:color w:val="000000"/>
+          <w:sz w:val="22"/>
+          <w:szCs w:val="22"/>
+        </w:rPr>
+        <w:t>Jupyter</w:t>
+      </w:r>
+      <w:proofErr w:type="spellEnd"/>
+      <w:r>
+        <w:rPr>
+          <w:color w:val="000000"/>
+          <w:sz w:val="22"/>
+          <w:szCs w:val="22"/>
+        </w:rPr>
+        <w:t xml:space="preserve"> Notebook, Google </w:t>
+      </w:r>
+      <w:proofErr w:type="spellStart"/>
+      <w:r>
+        <w:rPr>
+          <w:color w:val="000000"/>
+          <w:sz w:val="22"/>
+          <w:szCs w:val="22"/>
+        </w:rPr>
+        <w:t>Colab</w:t>
+      </w:r>
+      <w:proofErr w:type="spellEnd"/>
+      <w:r>
+        <w:rPr>
+          <w:color w:val="000000"/>
+          <w:sz w:val="22"/>
+          <w:szCs w:val="22"/>
+        </w:rPr>
+        <w:t>, PL/SQL Developer, Git</w:t>
+      </w:r>
+    </w:p>
+    <w:p>
+      <w:pPr>
+        <w:pStyle w:val="NormalWeb"/>
+        <w:snapToGrid w:val="0"/>
+        <w:spacing w:before="0" w:beforeAutospacing="0" w:after="0" w:afterAutospacing="0" w:line="276" w:lineRule="auto"/>
+        <w:rPr>
+          <w:sz w:val="22"/>
+          <w:szCs w:val="22"/>
+        </w:rPr>
+      </w:pPr>
+      <w:r>
+        <w:rPr>
+          <w:color w:val="000000"/>
+          <w:sz w:val="22"/>
+          <w:szCs w:val="22"/>
+          <w:u w:val="single"/>
+        </w:rPr>
+        <w:t>Enterprise Tools:</w:t>
+      </w:r>
+      <w:r>
+        <w:rPr>
+          <w:color w:val="000000"/>
+          <w:sz w:val="22"/>
+          <w:szCs w:val="22"/>
+        </w:rPr>
+        <w:t xml:space="preserve"> Google Cloud Platform, Amazon Web Services S3, Oracle Applications</w:t>
+      </w:r>
+    </w:p>
+    <w:p>
+      <w:pPr>
+        <w:pStyle w:val="NormalWeb"/>
+        <w:snapToGrid w:val="0"/>
+        <w:spacing w:before="0" w:beforeAutospacing="0" w:after="0" w:afterAutospacing="0" w:line="276" w:lineRule="auto"/>
+        <w:rPr>
+          <w:sz w:val="22"/>
+          <w:szCs w:val="22"/>
+        </w:rPr>
+      </w:pPr>
+      <w:r>
+        <w:rPr>
+          <w:color w:val="000000"/>
+          <w:sz w:val="22"/>
+          <w:szCs w:val="22"/>
+          <w:u w:val="single"/>
+        </w:rPr>
+        <w:t>Backend Tools:</w:t>
+      </w:r>
+      <w:r>
+        <w:rPr>
+          <w:color w:val="000000"/>
+          <w:sz w:val="22"/>
+          <w:szCs w:val="22"/>
+        </w:rPr>
+        <w:t xml:space="preserve"> Oracle Databases, PostgreSQL, Microsoft SQL Server, MongoDB, JSON</w:t>
+      </w:r>
+    </w:p>
+    <w:p>
+      <w:pPr>
+        <w:pStyle w:val="NormalWeb"/>
+        <w:snapToGrid w:val="0"/>
+        <w:spacing w:before="0" w:beforeAutospacing="0" w:after="0" w:afterAutospacing="0" w:line="276" w:lineRule="auto"/>
+        <w:rPr>
+          <w:sz w:val="22"/>
+          <w:szCs w:val="22"/>
+        </w:rPr>
+      </w:pPr>
+      <w:r>
+        <w:rPr>
+          <w:color w:val="000000"/>
+          <w:sz w:val="22"/>
+          <w:szCs w:val="22"/>
+          <w:u w:val="single"/>
+        </w:rPr>
+        <w:t>Operating Systems:</w:t>
+      </w:r>
+      <w:r>
+        <w:rPr>
+          <w:color w:val="000000"/>
+          <w:sz w:val="22"/>
+          <w:szCs w:val="22"/>
+        </w:rPr>
+        <w:t xml:space="preserve"> Mac OSX, Windows, Linux</w:t>
+      </w:r>
+    </w:p>
+    <w:p>
+      <w:pPr>
+        <w:tabs>
+          <w:tab w:val="left" w:pos="392"/>
+        </w:tabs>
+        <w:spacing w:line="276" w:lineRule="auto"/>
+        <w:contextualSpacing/>
+        <w:rPr>
+          <w:sz w:val="4"/>
+          <w:szCs w:val="4"/>
+        </w:rPr>
+      </w:pPr>
+      <w:r>
+        <w:rPr>
+          <w:sz w:val="22"/>
+          <w:szCs w:val="22"/>
+        </w:rPr>
+        <w:tab/>
       </w:r>
     </w:p>
     <w:p>
@@ -231,96 +639,219 @@
         <w:spacing w:before="0" w:beforeAutospacing="0" w:after="0" w:afterAutospacing="0" w:line="276" w:lineRule="auto"/>
         <w:contextualSpacing/>
         <w:rPr>
+          <w:sz w:val="22"/>
+          <w:szCs w:val="22"/>
+        </w:rPr>
+      </w:pPr>
+      <w:r>
+        <w:rPr>
+          <w:b/>
+          <w:bCs/>
+          <w:color w:val="000000"/>
+          <w:sz w:val="22"/>
+          <w:szCs w:val="22"/>
+        </w:rPr>
+        <w:t>Work Experience</w:t>
+      </w:r>
+    </w:p>
+    <w:p>
+      <w:pPr>
+        <w:pStyle w:val="NormalWeb"/>
+        <w:snapToGrid w:val="0"/>
+        <w:spacing w:before="0" w:beforeAutospacing="0" w:after="0" w:afterAutospacing="0" w:line="276" w:lineRule="auto"/>
+        <w:rPr>
+          <w:sz w:val="22"/>
+          <w:szCs w:val="22"/>
+        </w:rPr>
+      </w:pPr>
+      <w:proofErr w:type="spellStart"/>
+      <w:r>
+        <w:rPr>
+          <w:color w:val="000000"/>
+          <w:sz w:val="22"/>
+          <w:szCs w:val="22"/>
+          <w:u w:val="single"/>
+        </w:rPr>
+        <w:t>NewWave</w:t>
+      </w:r>
+      <w:proofErr w:type="spellEnd"/>
+      <w:r>
+        <w:rPr>
+          <w:color w:val="000000"/>
+          <w:sz w:val="22"/>
+          <w:szCs w:val="22"/>
+          <w:u w:val="single"/>
+        </w:rPr>
+        <w:t>, Woodlawn, MD</w:t>
+      </w:r>
+      <w:r>
+        <w:rPr>
+          <w:color w:val="000000"/>
+          <w:sz w:val="22"/>
+          <w:szCs w:val="22"/>
+        </w:rPr>
+        <w:tab/>
+      </w:r>
+      <w:r>
+        <w:rPr>
+          <w:color w:val="000000"/>
+          <w:sz w:val="22"/>
+          <w:szCs w:val="22"/>
+        </w:rPr>
+        <w:tab/>
+      </w:r>
+      <w:r>
+        <w:rPr>
+          <w:color w:val="000000"/>
+          <w:sz w:val="22"/>
+          <w:szCs w:val="22"/>
+        </w:rPr>
+        <w:tab/>
+      </w:r>
+      <w:r>
+        <w:rPr>
+          <w:color w:val="000000"/>
+          <w:sz w:val="22"/>
+          <w:szCs w:val="22"/>
+        </w:rPr>
+        <w:tab/>
+      </w:r>
+      <w:r>
+        <w:rPr>
+          <w:color w:val="000000"/>
+          <w:sz w:val="22"/>
+          <w:szCs w:val="22"/>
+        </w:rPr>
+        <w:tab/>
+        <w:t xml:space="preserve">              </w:t>
+      </w:r>
+      <w:r>
+        <w:rPr>
+          <w:rStyle w:val="apple-tab-span"/>
+          <w:color w:val="000000"/>
+          <w:sz w:val="22"/>
+          <w:szCs w:val="22"/>
+        </w:rPr>
+        <w:t xml:space="preserve">         </w:t>
+      </w:r>
+      <w:r>
+        <w:rPr>
           <w:i/>
           <w:iCs/>
           <w:color w:val="000000"/>
           <w:sz w:val="22"/>
           <w:szCs w:val="22"/>
         </w:rPr>
-      </w:pPr>
-      <w:r>
-        <w:rPr>
-          <w:color w:val="000000"/>
-          <w:sz w:val="22"/>
-          <w:szCs w:val="22"/>
-        </w:rPr>
-        <w:t xml:space="preserve">Master’s Professional Studies, Data Science, </w:t>
-      </w:r>
-      <w:r>
-        <w:rPr>
+        <w:t>May 2020 – Aug 2020</w:t>
+      </w:r>
+      <w:r>
+        <w:rPr>
+          <w:color w:val="000000"/>
+          <w:sz w:val="22"/>
+          <w:szCs w:val="22"/>
+        </w:rPr>
+        <w:t xml:space="preserve"> </w:t>
+      </w:r>
+    </w:p>
+    <w:p>
+      <w:pPr>
+        <w:pStyle w:val="NormalWeb"/>
+        <w:snapToGrid w:val="0"/>
+        <w:spacing w:before="0" w:beforeAutospacing="0" w:after="0" w:afterAutospacing="0" w:line="276" w:lineRule="auto"/>
+        <w:textAlignment w:val="baseline"/>
+        <w:rPr>
+          <w:color w:val="000000"/>
+          <w:sz w:val="22"/>
+          <w:szCs w:val="22"/>
+        </w:rPr>
+      </w:pPr>
+      <w:r>
+        <w:rPr>
+          <w:b/>
+          <w:bCs/>
           <w:i/>
           <w:iCs/>
           <w:color w:val="000000"/>
           <w:sz w:val="22"/>
           <w:szCs w:val="22"/>
         </w:rPr>
-        <w:t>GPA: 4.0</w:t>
+        <w:t>Data Scientist Intern</w:t>
+      </w:r>
+      <w:r>
+        <w:rPr>
+          <w:color w:val="000000"/>
+          <w:sz w:val="22"/>
+          <w:szCs w:val="22"/>
+        </w:rPr>
+        <w:t>: Working</w:t>
+      </w:r>
+      <w:r>
+        <w:rPr>
+          <w:color w:val="000000"/>
+          <w:sz w:val="22"/>
+          <w:szCs w:val="22"/>
+          <w:shd w:val="clear" w:color="auto" w:fill="FFFFFF"/>
+        </w:rPr>
+        <w:t xml:space="preserve"> on Data Science project from Centers for Medicare &amp; Medicaid Services (CMS) performing machine learning, and data analytics for CMS’ Center for Medicare and Medicaid Innovation (CMMI).</w:t>
       </w:r>
     </w:p>
     <w:p>
       <w:pPr>
         <w:pStyle w:val="NormalWeb"/>
+        <w:snapToGrid w:val="0"/>
         <w:spacing w:before="0" w:beforeAutospacing="0" w:after="0" w:afterAutospacing="0" w:line="276" w:lineRule="auto"/>
-        <w:contextualSpacing/>
-        <w:rPr>
-          <w:sz w:val="22"/>
-          <w:szCs w:val="22"/>
-        </w:rPr>
-      </w:pPr>
-      <w:r>
-        <w:rPr>
-          <w:color w:val="000000"/>
-          <w:sz w:val="22"/>
-          <w:szCs w:val="22"/>
-          <w:u w:val="single"/>
-        </w:rPr>
-        <w:t>West Bengal University of Technology, Kolkata, India</w:t>
-      </w:r>
-      <w:r>
-        <w:rPr>
-          <w:rStyle w:val="apple-tab-span"/>
-          <w:color w:val="000000"/>
-          <w:sz w:val="22"/>
-          <w:szCs w:val="22"/>
-        </w:rPr>
-        <w:tab/>
-      </w:r>
-      <w:r>
-        <w:rPr>
-          <w:color w:val="000000"/>
-          <w:sz w:val="22"/>
-          <w:szCs w:val="22"/>
-        </w:rPr>
-        <w:t xml:space="preserve"> </w:t>
-      </w:r>
-      <w:r>
-        <w:rPr>
-          <w:rStyle w:val="apple-tab-span"/>
-          <w:color w:val="000000"/>
-          <w:sz w:val="22"/>
-          <w:szCs w:val="22"/>
-        </w:rPr>
-        <w:tab/>
-      </w:r>
-      <w:r>
-        <w:rPr>
-          <w:rStyle w:val="apple-tab-span"/>
-          <w:color w:val="000000"/>
-          <w:sz w:val="22"/>
-          <w:szCs w:val="22"/>
-        </w:rPr>
-        <w:tab/>
-        <w:t xml:space="preserve">      </w:t>
-      </w:r>
-      <w:r>
         <w:rPr>
           <w:i/>
           <w:iCs/>
-          <w:color w:val="000000"/>
-          <w:sz w:val="22"/>
-          <w:szCs w:val="22"/>
-        </w:rPr>
-        <w:t xml:space="preserve">Fall 2006 </w:t>
+          <w:sz w:val="22"/>
+          <w:szCs w:val="22"/>
+        </w:rPr>
+      </w:pPr>
+      <w:proofErr w:type="spellStart"/>
+      <w:r>
+        <w:rPr>
+          <w:color w:val="000000"/>
+          <w:sz w:val="22"/>
+          <w:szCs w:val="22"/>
+          <w:u w:val="single"/>
+        </w:rPr>
+        <w:t>Ebiquity</w:t>
+      </w:r>
+      <w:proofErr w:type="spellEnd"/>
+      <w:r>
+        <w:rPr>
+          <w:color w:val="000000"/>
+          <w:sz w:val="22"/>
+          <w:szCs w:val="22"/>
+          <w:u w:val="single"/>
+        </w:rPr>
+        <w:t xml:space="preserve"> Research Group, UMBC, Baltimore, MD</w:t>
+      </w:r>
+      <w:r>
+        <w:rPr>
+          <w:color w:val="000000"/>
+          <w:sz w:val="22"/>
+          <w:szCs w:val="22"/>
+        </w:rPr>
+        <w:tab/>
+      </w:r>
+      <w:r>
+        <w:rPr>
+          <w:color w:val="000000"/>
+          <w:sz w:val="22"/>
+          <w:szCs w:val="22"/>
+        </w:rPr>
+        <w:tab/>
+        <w:t xml:space="preserve">              </w:t>
+      </w:r>
+      <w:r>
+        <w:rPr>
+          <w:rStyle w:val="apple-tab-span"/>
+          <w:color w:val="000000"/>
+          <w:sz w:val="22"/>
+          <w:szCs w:val="22"/>
+        </w:rPr>
+        <w:t xml:space="preserve">         </w:t>
       </w:r>
       <w:r>
         <w:rPr>
@@ -330,528 +861,41 @@
           <w:sz w:val="22"/>
           <w:szCs w:val="22"/>
         </w:rPr>
-        <w:t>–</w:t>
-      </w:r>
-      <w:r>
-        <w:rPr>
+        <w:t xml:space="preserve">Sep 2019 – May 2020 </w:t>
+      </w:r>
+    </w:p>
+    <w:p>
+      <w:pPr>
+        <w:pStyle w:val="NormalWeb"/>
+        <w:snapToGrid w:val="0"/>
+        <w:spacing w:before="0" w:beforeAutospacing="0" w:after="0" w:afterAutospacing="0" w:line="276" w:lineRule="auto"/>
+        <w:textAlignment w:val="baseline"/>
+        <w:rPr>
+          <w:color w:val="000000"/>
+          <w:sz w:val="22"/>
+          <w:szCs w:val="22"/>
+        </w:rPr>
+      </w:pPr>
+      <w:r>
+        <w:rPr>
+          <w:b/>
+          <w:bCs/>
           <w:i/>
           <w:iCs/>
           <w:color w:val="000000"/>
           <w:sz w:val="22"/>
           <w:szCs w:val="22"/>
         </w:rPr>
-        <w:t xml:space="preserve"> Spring 2010</w:t>
-      </w:r>
-    </w:p>
-    <w:p>
-      <w:pPr>
-        <w:pStyle w:val="NormalWeb"/>
-        <w:spacing w:before="0" w:beforeAutospacing="0" w:after="0" w:afterAutospacing="0" w:line="276" w:lineRule="auto"/>
-        <w:contextualSpacing/>
-        <w:rPr>
-          <w:sz w:val="22"/>
-          <w:szCs w:val="22"/>
-        </w:rPr>
-      </w:pPr>
-      <w:r>
-        <w:rPr>
-          <w:color w:val="000000"/>
-          <w:sz w:val="22"/>
-          <w:szCs w:val="22"/>
-        </w:rPr>
-        <w:t xml:space="preserve">Bachelor of Technology, Computer Science, </w:t>
-      </w:r>
-      <w:r>
-        <w:rPr>
-          <w:i/>
-          <w:iCs/>
-          <w:color w:val="000000"/>
-          <w:sz w:val="22"/>
-          <w:szCs w:val="22"/>
-        </w:rPr>
-        <w:t>GPA: 3.5</w:t>
-      </w:r>
-    </w:p>
-    <w:p>
-      <w:pPr>
-        <w:spacing w:line="276" w:lineRule="auto"/>
-        <w:contextualSpacing/>
-        <w:rPr>
-          <w:sz w:val="22"/>
-          <w:szCs w:val="22"/>
-        </w:rPr>
-      </w:pPr>
-    </w:p>
-    <w:p>
-      <w:pPr>
-        <w:pStyle w:val="NormalWeb"/>
-        <w:spacing w:before="0" w:beforeAutospacing="0" w:after="0" w:afterAutospacing="0" w:line="276" w:lineRule="auto"/>
-        <w:contextualSpacing/>
-        <w:rPr>
-          <w:sz w:val="22"/>
-          <w:szCs w:val="22"/>
-        </w:rPr>
-      </w:pPr>
-      <w:r>
-        <w:rPr>
-          <w:b/>
-          <w:bCs/>
-          <w:color w:val="000000"/>
-          <w:sz w:val="22"/>
-          <w:szCs w:val="22"/>
-        </w:rPr>
-        <w:t>Technical Skills</w:t>
-      </w:r>
-    </w:p>
-    <w:p>
-      <w:pPr>
-        <w:pStyle w:val="NormalWeb"/>
-        <w:spacing w:before="0" w:beforeAutospacing="0" w:after="0" w:afterAutospacing="0" w:line="276" w:lineRule="auto"/>
-        <w:contextualSpacing/>
-        <w:rPr>
-          <w:sz w:val="22"/>
-          <w:szCs w:val="22"/>
-        </w:rPr>
-      </w:pPr>
-      <w:r>
-        <w:rPr>
-          <w:color w:val="000000"/>
-          <w:sz w:val="22"/>
-          <w:szCs w:val="22"/>
-          <w:u w:val="single"/>
-        </w:rPr>
-        <w:t>Data Tools:</w:t>
-      </w:r>
-      <w:r>
-        <w:rPr>
-          <w:color w:val="000000"/>
-          <w:sz w:val="22"/>
-          <w:szCs w:val="22"/>
-        </w:rPr>
-        <w:t xml:space="preserve"> Sci-kit Learn, Apache Spark 2.4, </w:t>
-      </w:r>
-      <w:proofErr w:type="spellStart"/>
-      <w:r>
-        <w:rPr>
-          <w:color w:val="000000"/>
-          <w:sz w:val="22"/>
-          <w:szCs w:val="22"/>
-        </w:rPr>
-        <w:t>MLlib</w:t>
-      </w:r>
-      <w:proofErr w:type="spellEnd"/>
-      <w:r>
-        <w:rPr>
-          <w:color w:val="000000"/>
-          <w:sz w:val="22"/>
-          <w:szCs w:val="22"/>
-        </w:rPr>
-        <w:t xml:space="preserve">, </w:t>
-      </w:r>
-      <w:proofErr w:type="spellStart"/>
-      <w:r>
-        <w:rPr>
-          <w:color w:val="000000"/>
-          <w:sz w:val="22"/>
-          <w:szCs w:val="22"/>
-        </w:rPr>
-        <w:t>Keras</w:t>
-      </w:r>
-      <w:proofErr w:type="spellEnd"/>
-      <w:r>
-        <w:rPr>
-          <w:color w:val="000000"/>
-          <w:sz w:val="22"/>
-          <w:szCs w:val="22"/>
-        </w:rPr>
-        <w:t xml:space="preserve"> 2.2, </w:t>
-      </w:r>
-      <w:proofErr w:type="spellStart"/>
-      <w:r>
-        <w:rPr>
-          <w:color w:val="000000"/>
-          <w:sz w:val="22"/>
-          <w:szCs w:val="22"/>
-        </w:rPr>
-        <w:t>Tensorflow</w:t>
-      </w:r>
-      <w:proofErr w:type="spellEnd"/>
-      <w:r>
-        <w:rPr>
-          <w:color w:val="000000"/>
-          <w:sz w:val="22"/>
-          <w:szCs w:val="22"/>
-        </w:rPr>
-        <w:t xml:space="preserve"> 1.15, </w:t>
-      </w:r>
-      <w:proofErr w:type="spellStart"/>
-      <w:r>
-        <w:rPr>
-          <w:color w:val="000000"/>
-          <w:sz w:val="22"/>
-          <w:szCs w:val="22"/>
-        </w:rPr>
-        <w:t>PyTorch</w:t>
-      </w:r>
-      <w:proofErr w:type="spellEnd"/>
-      <w:r>
-        <w:rPr>
-          <w:color w:val="000000"/>
-          <w:sz w:val="22"/>
-          <w:szCs w:val="22"/>
-        </w:rPr>
-        <w:t xml:space="preserve"> 1.4</w:t>
-      </w:r>
-    </w:p>
-    <w:p>
-      <w:pPr>
-        <w:pStyle w:val="NormalWeb"/>
-        <w:spacing w:before="0" w:beforeAutospacing="0" w:after="0" w:afterAutospacing="0" w:line="276" w:lineRule="auto"/>
-        <w:contextualSpacing/>
-        <w:rPr>
-          <w:sz w:val="22"/>
-          <w:szCs w:val="22"/>
-        </w:rPr>
-      </w:pPr>
-      <w:r>
-        <w:rPr>
-          <w:color w:val="000000"/>
-          <w:sz w:val="22"/>
-          <w:szCs w:val="22"/>
-          <w:u w:val="single"/>
-        </w:rPr>
-        <w:t>Programming Languages:</w:t>
-      </w:r>
-      <w:r>
-        <w:rPr>
-          <w:color w:val="000000"/>
-          <w:sz w:val="22"/>
-          <w:szCs w:val="22"/>
-        </w:rPr>
-        <w:t xml:space="preserve"> Python, SQL, PL/SQL, Java, Visual Basic, C#, JavaScript, HTML, C++, C</w:t>
-      </w:r>
-    </w:p>
-    <w:p>
-      <w:pPr>
-        <w:pStyle w:val="NormalWeb"/>
-        <w:spacing w:before="0" w:beforeAutospacing="0" w:after="0" w:afterAutospacing="0" w:line="276" w:lineRule="auto"/>
-        <w:contextualSpacing/>
-        <w:rPr>
-          <w:sz w:val="22"/>
-          <w:szCs w:val="22"/>
-        </w:rPr>
-      </w:pPr>
-      <w:r>
-        <w:rPr>
-          <w:color w:val="000000"/>
-          <w:sz w:val="22"/>
-          <w:szCs w:val="22"/>
-          <w:u w:val="single"/>
-        </w:rPr>
-        <w:t>Development Tools:</w:t>
-      </w:r>
-      <w:r>
-        <w:rPr>
-          <w:color w:val="000000"/>
-          <w:sz w:val="22"/>
-          <w:szCs w:val="22"/>
-        </w:rPr>
-        <w:t xml:space="preserve"> PL/SQL Developer, Toad for Oracle, JDeveloper, Docker, </w:t>
-      </w:r>
-      <w:proofErr w:type="spellStart"/>
-      <w:r>
-        <w:rPr>
-          <w:color w:val="000000"/>
-          <w:sz w:val="22"/>
-          <w:szCs w:val="22"/>
-        </w:rPr>
-        <w:t>Jupyter</w:t>
-      </w:r>
-      <w:proofErr w:type="spellEnd"/>
-      <w:r>
-        <w:rPr>
-          <w:color w:val="000000"/>
-          <w:sz w:val="22"/>
-          <w:szCs w:val="22"/>
-        </w:rPr>
-        <w:t xml:space="preserve"> Notebook, Visual Studio, Google </w:t>
-      </w:r>
-      <w:proofErr w:type="spellStart"/>
-      <w:r>
-        <w:rPr>
-          <w:color w:val="000000"/>
-          <w:sz w:val="22"/>
-          <w:szCs w:val="22"/>
-        </w:rPr>
-        <w:t>Colab</w:t>
-      </w:r>
-      <w:proofErr w:type="spellEnd"/>
-      <w:r>
-        <w:rPr>
-          <w:color w:val="000000"/>
-          <w:sz w:val="22"/>
-          <w:szCs w:val="22"/>
-        </w:rPr>
-        <w:t xml:space="preserve">, Oracle Report, Form, </w:t>
-      </w:r>
-      <w:r>
-        <w:rPr>
-          <w:color w:val="000000"/>
-          <w:sz w:val="22"/>
-          <w:szCs w:val="22"/>
-        </w:rPr>
-        <w:t xml:space="preserve">and </w:t>
-      </w:r>
-      <w:r>
-        <w:rPr>
-          <w:color w:val="000000"/>
-          <w:sz w:val="22"/>
-          <w:szCs w:val="22"/>
-        </w:rPr>
-        <w:t>Workflow Builder, Git</w:t>
-      </w:r>
-    </w:p>
-    <w:p>
-      <w:pPr>
-        <w:pStyle w:val="NormalWeb"/>
-        <w:spacing w:before="0" w:beforeAutospacing="0" w:after="0" w:afterAutospacing="0" w:line="276" w:lineRule="auto"/>
-        <w:contextualSpacing/>
-        <w:rPr>
-          <w:sz w:val="22"/>
-          <w:szCs w:val="22"/>
-        </w:rPr>
-      </w:pPr>
-      <w:r>
-        <w:rPr>
-          <w:color w:val="000000"/>
-          <w:sz w:val="22"/>
-          <w:szCs w:val="22"/>
-          <w:u w:val="single"/>
-        </w:rPr>
-        <w:t>Enterprise Tools:</w:t>
-      </w:r>
-      <w:r>
-        <w:rPr>
-          <w:color w:val="000000"/>
-          <w:sz w:val="22"/>
-          <w:szCs w:val="22"/>
-        </w:rPr>
-        <w:t xml:space="preserve"> Google Cloud Platform, Amazon Web Services S3, Oracle Applications</w:t>
-      </w:r>
-    </w:p>
-    <w:p>
-      <w:pPr>
-        <w:pStyle w:val="NormalWeb"/>
-        <w:spacing w:before="0" w:beforeAutospacing="0" w:after="0" w:afterAutospacing="0" w:line="276" w:lineRule="auto"/>
-        <w:contextualSpacing/>
-        <w:rPr>
-          <w:sz w:val="22"/>
-          <w:szCs w:val="22"/>
-        </w:rPr>
-      </w:pPr>
-      <w:r>
-        <w:rPr>
-          <w:color w:val="000000"/>
-          <w:sz w:val="22"/>
-          <w:szCs w:val="22"/>
-          <w:u w:val="single"/>
-        </w:rPr>
-        <w:t>Backend Tools:</w:t>
-      </w:r>
-      <w:r>
-        <w:rPr>
-          <w:color w:val="000000"/>
-          <w:sz w:val="22"/>
-          <w:szCs w:val="22"/>
-        </w:rPr>
-        <w:t xml:space="preserve"> Oracle (9i, 10g, 11g), Microsoft SQL Server, MongoDB, JSON</w:t>
-      </w:r>
-    </w:p>
-    <w:p>
-      <w:pPr>
-        <w:tabs>
-          <w:tab w:val="left" w:pos="392"/>
-        </w:tabs>
-        <w:spacing w:line="276" w:lineRule="auto"/>
-        <w:contextualSpacing/>
-        <w:rPr>
-          <w:sz w:val="22"/>
-          <w:szCs w:val="22"/>
-        </w:rPr>
-      </w:pPr>
-      <w:r>
-        <w:rPr>
-          <w:sz w:val="22"/>
-          <w:szCs w:val="22"/>
-        </w:rPr>
-        <w:tab/>
-      </w:r>
-    </w:p>
-    <w:p>
-      <w:pPr>
-        <w:pStyle w:val="NormalWeb"/>
-        <w:spacing w:before="0" w:beforeAutospacing="0" w:after="0" w:afterAutospacing="0" w:line="276" w:lineRule="auto"/>
-        <w:contextualSpacing/>
-        <w:rPr>
-          <w:sz w:val="22"/>
-          <w:szCs w:val="22"/>
-        </w:rPr>
-      </w:pPr>
-      <w:r>
-        <w:rPr>
-          <w:b/>
-          <w:bCs/>
-          <w:color w:val="000000"/>
-          <w:sz w:val="22"/>
-          <w:szCs w:val="22"/>
-        </w:rPr>
-        <w:t>Work Experience</w:t>
-      </w:r>
-    </w:p>
-    <w:p>
-      <w:pPr>
-        <w:pStyle w:val="NormalWeb"/>
-        <w:spacing w:before="0" w:beforeAutospacing="0" w:after="0" w:afterAutospacing="0" w:line="276" w:lineRule="auto"/>
-        <w:contextualSpacing/>
-        <w:rPr>
-          <w:sz w:val="22"/>
-          <w:szCs w:val="22"/>
-        </w:rPr>
-      </w:pPr>
-      <w:proofErr w:type="spellStart"/>
-      <w:r>
-        <w:rPr>
-          <w:color w:val="000000"/>
-          <w:sz w:val="22"/>
-          <w:szCs w:val="22"/>
-          <w:u w:val="single"/>
-        </w:rPr>
-        <w:t>Ebiquity</w:t>
-      </w:r>
-      <w:proofErr w:type="spellEnd"/>
-      <w:r>
-        <w:rPr>
-          <w:color w:val="000000"/>
-          <w:sz w:val="22"/>
-          <w:szCs w:val="22"/>
-          <w:u w:val="single"/>
-        </w:rPr>
-        <w:t xml:space="preserve"> Research Group</w:t>
-      </w:r>
-      <w:r>
-        <w:rPr>
-          <w:color w:val="000000"/>
-          <w:sz w:val="22"/>
-          <w:szCs w:val="22"/>
-          <w:u w:val="single"/>
-        </w:rPr>
-        <w:t>, UMBC</w:t>
-      </w:r>
-      <w:r>
-        <w:rPr>
-          <w:color w:val="000000"/>
-          <w:sz w:val="22"/>
-          <w:szCs w:val="22"/>
-          <w:u w:val="single"/>
-        </w:rPr>
-        <w:t>, Student Researcher, Baltimore, MD</w:t>
-      </w:r>
-      <w:r>
-        <w:rPr>
-          <w:color w:val="000000"/>
-          <w:sz w:val="22"/>
-          <w:szCs w:val="22"/>
-        </w:rPr>
-        <w:t xml:space="preserve"> </w:t>
-      </w:r>
-      <w:r>
-        <w:rPr>
-          <w:rStyle w:val="apple-tab-span"/>
-          <w:color w:val="000000"/>
-          <w:sz w:val="22"/>
-          <w:szCs w:val="22"/>
-        </w:rPr>
-        <w:tab/>
-      </w:r>
-      <w:r>
-        <w:rPr>
-          <w:color w:val="000000"/>
-          <w:sz w:val="22"/>
-          <w:szCs w:val="22"/>
-        </w:rPr>
-        <w:t xml:space="preserve">    </w:t>
-      </w:r>
-      <w:r>
-        <w:rPr>
-          <w:color w:val="000000"/>
-          <w:sz w:val="22"/>
-          <w:szCs w:val="22"/>
-        </w:rPr>
-        <w:tab/>
-      </w:r>
-      <w:r>
-        <w:rPr>
-          <w:i/>
-          <w:iCs/>
-          <w:color w:val="000000"/>
-          <w:sz w:val="22"/>
-          <w:szCs w:val="22"/>
-        </w:rPr>
-        <w:t>Sep</w:t>
-      </w:r>
-      <w:r>
-        <w:rPr>
-          <w:i/>
-          <w:iCs/>
-          <w:color w:val="000000"/>
-          <w:sz w:val="22"/>
-          <w:szCs w:val="22"/>
-        </w:rPr>
-        <w:t xml:space="preserve"> 2019 </w:t>
-      </w:r>
-      <w:r>
-        <w:rPr>
-          <w:i/>
-          <w:iCs/>
-          <w:color w:val="000000"/>
-          <w:sz w:val="22"/>
-          <w:szCs w:val="22"/>
-        </w:rPr>
-        <w:t>–</w:t>
-      </w:r>
-      <w:r>
-        <w:rPr>
-          <w:i/>
-          <w:iCs/>
-          <w:color w:val="000000"/>
-          <w:sz w:val="22"/>
-          <w:szCs w:val="22"/>
-        </w:rPr>
-        <w:t xml:space="preserve"> Present</w:t>
-      </w:r>
-      <w:r>
-        <w:rPr>
-          <w:i/>
-          <w:iCs/>
-          <w:color w:val="000000"/>
-          <w:sz w:val="22"/>
-          <w:szCs w:val="22"/>
-        </w:rPr>
-        <w:t xml:space="preserve"> </w:t>
-      </w:r>
-    </w:p>
-    <w:p>
-      <w:pPr>
-        <w:pStyle w:val="NormalWeb"/>
-        <w:spacing w:before="0" w:beforeAutospacing="0" w:after="0" w:afterAutospacing="0" w:line="276" w:lineRule="auto"/>
-        <w:contextualSpacing/>
-        <w:textAlignment w:val="baseline"/>
-        <w:rPr>
-          <w:color w:val="000000"/>
-          <w:sz w:val="22"/>
-          <w:szCs w:val="22"/>
-        </w:rPr>
-      </w:pPr>
+        <w:t>Student Researcher</w:t>
+      </w:r>
+      <w:r>
+        <w:rPr>
+          <w:color w:val="000000"/>
+          <w:sz w:val="22"/>
+          <w:szCs w:val="22"/>
+        </w:rPr>
+        <w:t xml:space="preserve">: Performed </w:t>
+      </w:r>
       <w:r>
         <w:rPr>
           <w:color w:val="000000"/>
@@ -859,7 +903,15 @@
           <w:szCs w:val="22"/>
           <w:shd w:val="clear" w:color="auto" w:fill="FFFFFF"/>
         </w:rPr>
-        <w:t>Writing papers for IEEE Big Data and Security conferences focusing on</w:t>
+        <w:t>research in Semantic Web, Context-based Access Control in Smart Homes</w:t>
+      </w:r>
+      <w:r>
+        <w:rPr>
+          <w:color w:val="000000"/>
+          <w:sz w:val="22"/>
+          <w:szCs w:val="22"/>
+        </w:rPr>
+        <w:t xml:space="preserve"> and </w:t>
       </w:r>
       <w:r>
         <w:rPr>
@@ -868,34 +920,7 @@
           <w:szCs w:val="22"/>
           <w:shd w:val="clear" w:color="auto" w:fill="FFFFFF"/>
         </w:rPr>
-        <w:t xml:space="preserve"> Semantic Web, Access Control</w:t>
-      </w:r>
-      <w:r>
-        <w:rPr>
-          <w:color w:val="000000"/>
-          <w:sz w:val="22"/>
-          <w:szCs w:val="22"/>
-          <w:shd w:val="clear" w:color="auto" w:fill="FFFFFF"/>
-        </w:rPr>
-        <w:t>,</w:t>
-      </w:r>
-      <w:r>
-        <w:rPr>
-          <w:color w:val="000000"/>
-          <w:sz w:val="22"/>
-          <w:szCs w:val="22"/>
-          <w:shd w:val="clear" w:color="auto" w:fill="FFFFFF"/>
-        </w:rPr>
-        <w:t xml:space="preserve"> Smart Home</w:t>
-      </w:r>
-      <w:r>
-        <w:rPr>
-          <w:color w:val="000000"/>
-          <w:sz w:val="22"/>
-          <w:szCs w:val="22"/>
-          <w:shd w:val="clear" w:color="auto" w:fill="FFFFFF"/>
-        </w:rPr>
-        <w:t xml:space="preserve"> Automation</w:t>
+        <w:t>published a paper at IEEE Big Data Security 2020 conference.</w:t>
       </w:r>
     </w:p>
     <w:p>
@@ -1045,6 +1070,26 @@
       </w:pPr>
       <w:r>
         <w:rPr>
+          <w:b/>
+          <w:bCs/>
+          <w:i/>
+          <w:iCs/>
+          <w:color w:val="000000"/>
+          <w:sz w:val="22"/>
+          <w:szCs w:val="22"/>
+        </w:rPr>
+        <w:t>Software Developer</w:t>
+      </w:r>
+      <w:r>
+        <w:rPr>
+          <w:color w:val="000000"/>
+          <w:sz w:val="22"/>
+          <w:szCs w:val="22"/>
+        </w:rPr>
+        <w:t xml:space="preserve">: </w:t>
+      </w:r>
+      <w:r>
+        <w:rPr>
           <w:color w:val="000000"/>
           <w:sz w:val="22"/>
           <w:szCs w:val="22"/>
@@ -1196,37 +1241,16 @@
         <w:spacing w:line="276" w:lineRule="auto"/>
         <w:contextualSpacing/>
         <w:rPr>
-          <w:sz w:val="22"/>
-          <w:szCs w:val="22"/>
-        </w:rPr>
-      </w:pPr>
-      <w:r>
-        <w:rPr>
-          <w:sz w:val="22"/>
-          <w:szCs w:val="22"/>
+          <w:sz w:val="4"/>
+          <w:szCs w:val="4"/>
+        </w:rPr>
+      </w:pPr>
+      <w:r>
+        <w:rPr>
+          <w:sz w:val="4"/>
+          <w:szCs w:val="4"/>
         </w:rPr>
         <w:tab/>
-      </w:r>
-    </w:p>
-    <w:p>
-      <w:pPr>
-        <w:pStyle w:val="NormalWeb"/>
-        <w:spacing w:before="0" w:beforeAutospacing="0" w:after="0" w:afterAutospacing="0" w:line="276" w:lineRule="auto"/>
-        <w:rPr>
-          <w:b/>
-          <w:bCs/>
-          <w:sz w:val="22"/>
-          <w:szCs w:val="22"/>
-        </w:rPr>
-      </w:pPr>
-      <w:r>
-        <w:rPr>
-          <w:b/>
-          <w:bCs/>
-          <w:sz w:val="22"/>
-          <w:szCs w:val="22"/>
-        </w:rPr>
-        <w:t>Publication(s)</w:t>
       </w:r>
     </w:p>
     <w:p>
@@ -1235,146 +1259,209 @@
         <w:spacing w:before="0" w:beforeAutospacing="0" w:after="0" w:afterAutospacing="0" w:line="276" w:lineRule="auto"/>
         <w:contextualSpacing/>
         <w:rPr>
-          <w:sz w:val="22"/>
-          <w:szCs w:val="22"/>
-          <w:shd w:val="clear" w:color="auto" w:fill="FFFFFF"/>
-        </w:rPr>
-      </w:pPr>
-      <w:r>
-        <w:rPr>
-          <w:sz w:val="22"/>
-          <w:szCs w:val="22"/>
-          <w:shd w:val="clear" w:color="auto" w:fill="FFFFFF"/>
-        </w:rPr>
-        <w:t>Sofia Dutta et. al., “</w:t>
-      </w:r>
-      <w:r>
-        <w:rPr>
-          <w:sz w:val="22"/>
-          <w:szCs w:val="22"/>
-          <w:shd w:val="clear" w:color="auto" w:fill="FFFFFF"/>
-        </w:rPr>
-        <w:t>Context Sensitive Access Control in Smart Home Environments</w:t>
-      </w:r>
-      <w:r>
-        <w:rPr>
-          <w:sz w:val="22"/>
-          <w:szCs w:val="22"/>
-          <w:shd w:val="clear" w:color="auto" w:fill="FFFFFF"/>
-        </w:rPr>
-        <w:t xml:space="preserve">”, </w:t>
-      </w:r>
-      <w:proofErr w:type="spellStart"/>
-      <w:r>
-        <w:rPr>
-          <w:sz w:val="22"/>
-          <w:szCs w:val="22"/>
-          <w:shd w:val="clear" w:color="auto" w:fill="FFFFFF"/>
-        </w:rPr>
-        <w:t>InProceedings</w:t>
-      </w:r>
-      <w:proofErr w:type="spellEnd"/>
-      <w:r>
-        <w:rPr>
-          <w:sz w:val="22"/>
-          <w:szCs w:val="22"/>
-          <w:shd w:val="clear" w:color="auto" w:fill="FFFFFF"/>
-        </w:rPr>
-        <w:t>, </w:t>
-      </w:r>
-      <w:r>
+          <w:b/>
+          <w:bCs/>
+          <w:color w:val="000000"/>
+          <w:sz w:val="22"/>
+          <w:szCs w:val="22"/>
+        </w:rPr>
+      </w:pPr>
+      <w:r>
+        <w:rPr>
+          <w:b/>
+          <w:bCs/>
+          <w:color w:val="000000"/>
+          <w:sz w:val="22"/>
+          <w:szCs w:val="22"/>
+        </w:rPr>
+        <w:t>Graduate studies p</w:t>
+      </w:r>
+      <w:r>
+        <w:rPr>
+          <w:b/>
+          <w:bCs/>
+          <w:color w:val="000000"/>
+          <w:sz w:val="22"/>
+          <w:szCs w:val="22"/>
+        </w:rPr>
+        <w:t>rojects</w:t>
+      </w:r>
+    </w:p>
+    <w:p>
+      <w:pPr>
+        <w:pStyle w:val="NormalWeb"/>
+        <w:snapToGrid w:val="0"/>
+        <w:spacing w:before="0" w:beforeAutospacing="0" w:after="0" w:afterAutospacing="0" w:line="276" w:lineRule="auto"/>
         <w:rPr>
           <w:i/>
           <w:iCs/>
           <w:sz w:val="22"/>
           <w:szCs w:val="22"/>
-          <w:shd w:val="clear" w:color="auto" w:fill="FFFFFF"/>
-        </w:rPr>
-        <w:t>6th IEEE International Conference on Big Data Security on Cloud (</w:t>
+        </w:rPr>
+      </w:pPr>
+      <w:r>
+        <w:rPr>
+          <w:color w:val="000000"/>
+          <w:sz w:val="22"/>
+          <w:szCs w:val="22"/>
+          <w:u w:val="single"/>
+        </w:rPr>
+        <w:t xml:space="preserve">Image to image translation using </w:t>
       </w:r>
       <w:proofErr w:type="spellStart"/>
+      <w:r>
+        <w:rPr>
+          <w:color w:val="000000"/>
+          <w:sz w:val="22"/>
+          <w:szCs w:val="22"/>
+          <w:u w:val="single"/>
+        </w:rPr>
+        <w:t>CycleGAN</w:t>
+      </w:r>
+      <w:proofErr w:type="spellEnd"/>
+      <w:r>
+        <w:rPr>
+          <w:color w:val="000000"/>
+          <w:sz w:val="22"/>
+          <w:szCs w:val="22"/>
+        </w:rPr>
+        <w:tab/>
+      </w:r>
+      <w:r>
+        <w:rPr>
+          <w:color w:val="000000"/>
+          <w:sz w:val="22"/>
+          <w:szCs w:val="22"/>
+        </w:rPr>
+        <w:tab/>
+      </w:r>
+      <w:r>
+        <w:rPr>
+          <w:color w:val="000000"/>
+          <w:sz w:val="22"/>
+          <w:szCs w:val="22"/>
+        </w:rPr>
+        <w:tab/>
+      </w:r>
+      <w:r>
+        <w:rPr>
+          <w:color w:val="000000"/>
+          <w:sz w:val="22"/>
+          <w:szCs w:val="22"/>
+        </w:rPr>
+        <w:tab/>
+      </w:r>
+      <w:r>
+        <w:rPr>
+          <w:color w:val="000000"/>
+          <w:sz w:val="22"/>
+          <w:szCs w:val="22"/>
+        </w:rPr>
+        <w:tab/>
+      </w:r>
+      <w:r>
+        <w:rPr>
+          <w:color w:val="000000"/>
+          <w:sz w:val="22"/>
+          <w:szCs w:val="22"/>
+        </w:rPr>
+        <w:tab/>
+      </w:r>
       <w:r>
         <w:rPr>
           <w:i/>
           <w:iCs/>
-          <w:sz w:val="22"/>
-          <w:szCs w:val="22"/>
-          <w:shd w:val="clear" w:color="auto" w:fill="FFFFFF"/>
-        </w:rPr>
-        <w:t>BigDataSecurity</w:t>
-      </w:r>
-      <w:proofErr w:type="spellEnd"/>
-      <w:r>
-        <w:rPr>
-          <w:i/>
-          <w:iCs/>
-          <w:sz w:val="22"/>
-          <w:szCs w:val="22"/>
-          <w:shd w:val="clear" w:color="auto" w:fill="FFFFFF"/>
-        </w:rPr>
-        <w:t xml:space="preserve"> 2020)</w:t>
-      </w:r>
-      <w:r>
-        <w:rPr>
-          <w:sz w:val="22"/>
-          <w:szCs w:val="22"/>
-          <w:shd w:val="clear" w:color="auto" w:fill="FFFFFF"/>
-        </w:rPr>
-        <w:t>, May 25, 2020, Baltimore, MD, USA.</w:t>
+          <w:color w:val="000000"/>
+          <w:sz w:val="22"/>
+          <w:szCs w:val="22"/>
+        </w:rPr>
+        <w:t>Spring 2020</w:t>
       </w:r>
     </w:p>
     <w:p>
       <w:pPr>
-        <w:tabs>
-          <w:tab w:val="left" w:pos="452"/>
-        </w:tabs>
-        <w:spacing w:line="276" w:lineRule="auto"/>
-        <w:contextualSpacing/>
-        <w:rPr>
-          <w:sz w:val="22"/>
-          <w:szCs w:val="22"/>
-        </w:rPr>
-      </w:pPr>
-      <w:r>
-        <w:rPr>
-          <w:sz w:val="22"/>
-          <w:szCs w:val="22"/>
-        </w:rPr>
-        <w:tab/>
-      </w:r>
-    </w:p>
-    <w:p>
-      <w:pPr>
         <w:pStyle w:val="NormalWeb"/>
+        <w:snapToGrid w:val="0"/>
         <w:spacing w:before="0" w:beforeAutospacing="0" w:after="0" w:afterAutospacing="0" w:line="276" w:lineRule="auto"/>
-        <w:contextualSpacing/>
-        <w:rPr>
-          <w:b/>
-          <w:bCs/>
-          <w:color w:val="000000"/>
-          <w:sz w:val="22"/>
-          <w:szCs w:val="22"/>
-        </w:rPr>
-      </w:pPr>
-      <w:r>
-        <w:rPr>
-          <w:b/>
-          <w:bCs/>
-          <w:color w:val="000000"/>
-          <w:sz w:val="22"/>
-          <w:szCs w:val="22"/>
-        </w:rPr>
-        <w:t>Graduate studies p</w:t>
-      </w:r>
-      <w:r>
-        <w:rPr>
-          <w:b/>
-          <w:bCs/>
-          <w:color w:val="000000"/>
-          <w:sz w:val="22"/>
-          <w:szCs w:val="22"/>
-        </w:rPr>
-        <w:t>rojects</w:t>
+        <w:rPr>
+          <w:color w:val="000000"/>
+          <w:sz w:val="22"/>
+          <w:szCs w:val="22"/>
+        </w:rPr>
+      </w:pPr>
+      <w:r>
+        <w:rPr>
+          <w:color w:val="000000"/>
+          <w:sz w:val="22"/>
+          <w:szCs w:val="22"/>
+        </w:rPr>
+        <w:t xml:space="preserve">Used </w:t>
+      </w:r>
+      <w:proofErr w:type="spellStart"/>
+      <w:r>
+        <w:rPr>
+          <w:color w:val="000000"/>
+          <w:sz w:val="22"/>
+          <w:szCs w:val="22"/>
+        </w:rPr>
+        <w:t>CycleGAN</w:t>
+      </w:r>
+      <w:proofErr w:type="spellEnd"/>
+      <w:r>
+        <w:rPr>
+          <w:color w:val="000000"/>
+          <w:sz w:val="22"/>
+          <w:szCs w:val="22"/>
+        </w:rPr>
+        <w:t xml:space="preserve"> to train an unsupervised image translation model via the Generative Adversarial Network (GAN) architecture using unpaired collections of images from two different domains.</w:t>
+      </w:r>
+      <w:r>
+        <w:rPr>
+          <w:color w:val="000000"/>
+          <w:sz w:val="22"/>
+          <w:szCs w:val="22"/>
+        </w:rPr>
+        <w:t xml:space="preserve"> </w:t>
+      </w:r>
+      <w:r>
+        <w:rPr>
+          <w:color w:val="000000"/>
+          <w:sz w:val="22"/>
+          <w:szCs w:val="22"/>
+        </w:rPr>
+        <w:t>Performed object transfiguration on couple of datasets</w:t>
+      </w:r>
+      <w:r>
+        <w:rPr>
+          <w:color w:val="000000"/>
+          <w:sz w:val="22"/>
+          <w:szCs w:val="22"/>
+        </w:rPr>
+        <w:t xml:space="preserve">: </w:t>
+      </w:r>
+      <w:r>
+        <w:rPr>
+          <w:color w:val="000000"/>
+          <w:sz w:val="22"/>
+          <w:szCs w:val="22"/>
+        </w:rPr>
+        <w:t xml:space="preserve">horse to zebra </w:t>
+      </w:r>
+      <w:r>
+        <w:rPr>
+          <w:color w:val="000000"/>
+          <w:sz w:val="22"/>
+          <w:szCs w:val="22"/>
+        </w:rPr>
+        <w:t>&amp;</w:t>
+      </w:r>
+      <w:r>
+        <w:rPr>
+          <w:color w:val="000000"/>
+          <w:sz w:val="22"/>
+          <w:szCs w:val="22"/>
+        </w:rPr>
+        <w:t xml:space="preserve"> orange to apple.</w:t>
       </w:r>
     </w:p>
     <w:p>
@@ -2002,7 +2089,7 @@
         <v:path o:extrusionok="f" gradientshapeok="t" o:connecttype="rect"/>
         <o:lock v:ext="edit" aspectratio="t"/>
       </v:shapetype>
-      <v:shape id="_x0000_i1029" type="#_x0000_t75" style="width:15.4pt;height:15.4pt" o:bullet="t">
+      <v:shape id="_x0000_i1034" type="#_x0000_t75" style="width:15.4pt;height:15.4pt" o:bullet="t">
         <v:imagedata r:id="rId1" o:title="mso53"/>
       </v:shape>
     </w:pict>
@@ -5968,7 +6055,7 @@
         <w:rFonts w:ascii="Symbol" w:hAnsi="Symbol" w:hint="default"/>
       </w:rPr>
     </w:lvl>
-    <w:lvl w:ilvl="1" w:tplc="04090003" w:tentative="1">
+    <w:lvl w:ilvl="1" w:tplc="04090003">
       <w:start w:val="1"/>
       <w:numFmt w:val="bullet"/>
       <w:lvlText w:val="o"/>

</xml_diff>